<commit_message>
Changes in migration, the main power was incorrect
</commit_message>
<xml_diff>
--- a/docs/PytorchModel.docx
+++ b/docs/PytorchModel.docx
@@ -449,6 +449,110 @@
         <w:br w:type="page"/>
       </w:r>
     </w:p>
+    <w:p>
+      <w:pPr>
+        <w:pStyle w:val="Kop1"/>
+      </w:pPr>
+      <w:r>
+        <w:t>[2024-06-07 13:52:36] Model prediction</w:t>
+      </w:r>
+    </w:p>
+    <w:p>
+      <w:r>
+        <w:t>Appliance: microwave</w:t>
+      </w:r>
+    </w:p>
+    <w:p>
+      <w:r>
+        <w:t>Chosen datetime: 2011-04-18 12:59:48</w:t>
+      </w:r>
+    </w:p>
+    <w:p>
+      <w:r>
+        <w:t>inputs: power_usage, weekday, hour, minute</w:t>
+      </w:r>
+    </w:p>
+    <w:p>
+      <w:r>
+        <w:t>input_size: 4</w:t>
+      </w:r>
+    </w:p>
+    <w:p>
+      <w:r>
+        <w:t>hidden_size: [52, 79, 52, 27]</w:t>
+      </w:r>
+    </w:p>
+    <w:p>
+      <w:r>
+        <w:t>learning_rate: 0.0005</w:t>
+      </w:r>
+    </w:p>
+    <w:p>
+      <w:r>
+        <w:t>neural_network: DeepBinaryClassifier</w:t>
+      </w:r>
+    </w:p>
+    <w:p>
+      <w:r>
+        <w:t>function: Sigmoid</w:t>
+      </w:r>
+    </w:p>
+    <w:p>
+      <w:r>
+        <w:t>test_size: 0.2</w:t>
+      </w:r>
+    </w:p>
+    <w:p>
+      <w:r>
+        <w:t>random_state: 42</w:t>
+      </w:r>
+    </w:p>
+    <w:p>
+      <w:r>
+        <w:t>accuracy: 0</w:t>
+      </w:r>
+    </w:p>
+    <w:p>
+      <w:r>
+        <w:drawing>
+          <wp:inline xmlns:a="http://schemas.openxmlformats.org/drawingml/2006/main" xmlns:pic="http://schemas.openxmlformats.org/drawingml/2006/picture">
+            <wp:extent cx="5486400" cy="2743200"/>
+            <wp:docPr id="5" name="Picture 5"/>
+            <wp:cNvGraphicFramePr>
+              <a:graphicFrameLocks noChangeAspect="1"/>
+            </wp:cNvGraphicFramePr>
+            <a:graphic>
+              <a:graphicData uri="http://schemas.openxmlformats.org/drawingml/2006/picture">
+                <pic:pic>
+                  <pic:nvPicPr>
+                    <pic:cNvPr id="0" name="20240607135234_microwave.png"/>
+                    <pic:cNvPicPr/>
+                  </pic:nvPicPr>
+                  <pic:blipFill>
+                    <a:blip r:embed="rId12"/>
+                    <a:stretch>
+                      <a:fillRect/>
+                    </a:stretch>
+                  </pic:blipFill>
+                  <pic:spPr>
+                    <a:xfrm>
+                      <a:off x="0" y="0"/>
+                      <a:ext cx="5486400" cy="2743200"/>
+                    </a:xfrm>
+                    <a:prstGeom prst="rect"/>
+                  </pic:spPr>
+                </pic:pic>
+              </a:graphicData>
+            </a:graphic>
+          </wp:inline>
+        </w:drawing>
+      </w:r>
+    </w:p>
+    <w:p>
+      <w:r>
+        <w:br w:type="page"/>
+      </w:r>
+    </w:p>
     <w:sectPr>
       <w:pgSz w:w="12240" w:h="15840"/>
       <w:pgMar w:top="1440" w:right="1800" w:bottom="1440" w:left="1800" w:header="720" w:footer="720" w:gutter="0"/>

</xml_diff>

<commit_message>
Fix for training socket feedback
</commit_message>
<xml_diff>
--- a/docs/PytorchModel.docx
+++ b/docs/PytorchModel.docx
@@ -454,12 +454,12 @@
         <w:pStyle w:val="Kop1"/>
       </w:pPr>
       <w:r>
-        <w:t>[2024-06-07 13:52:36] Model prediction</w:t>
-      </w:r>
-    </w:p>
-    <w:p>
-      <w:r>
-        <w:t>Appliance: microwave</w:t>
+        <w:t>[2024-06-24 14:49:58] Model prediction</w:t>
+      </w:r>
+    </w:p>
+    <w:p>
+      <w:r>
+        <w:t>Appliance: {'id': 6, 'name': 'microwave'}</w:t>
       </w:r>
     </w:p>
     <w:p>
@@ -469,12 +469,12 @@
     </w:p>
     <w:p>
       <w:r>
-        <w:t>inputs: power_usage, weekday, hour, minute</w:t>
-      </w:r>
-    </w:p>
-    <w:p>
-      <w:r>
-        <w:t>input_size: 4</w:t>
+        <w:t>inputs: power_usage, hour, weekday</w:t>
+      </w:r>
+    </w:p>
+    <w:p>
+      <w:r>
+        <w:t>input_size: 3</w:t>
       </w:r>
     </w:p>
     <w:p>
@@ -509,7 +509,12 @@
     </w:p>
     <w:p>
       <w:r>
-        <w:t>accuracy: 0</w:t>
+        <w:t>accuracy: 0.6372659206390381</w:t>
+      </w:r>
+    </w:p>
+    <w:p>
+      <w:r>
+        <w:t>epochs: 100</w:t>
       </w:r>
     </w:p>
     <w:p>
@@ -525,11 +530,1319 @@
               <a:graphicData uri="http://schemas.openxmlformats.org/drawingml/2006/picture">
                 <pic:pic>
                   <pic:nvPicPr>
-                    <pic:cNvPr id="0" name="20240607135234_microwave.png"/>
+                    <pic:cNvPr id="0" name="20240624144958_microwave.png"/>
                     <pic:cNvPicPr/>
                   </pic:nvPicPr>
                   <pic:blipFill>
                     <a:blip r:embed="rId12"/>
+                    <a:stretch>
+                      <a:fillRect/>
+                    </a:stretch>
+                  </pic:blipFill>
+                  <pic:spPr>
+                    <a:xfrm>
+                      <a:off x="0" y="0"/>
+                      <a:ext cx="5486400" cy="2743200"/>
+                    </a:xfrm>
+                    <a:prstGeom prst="rect"/>
+                  </pic:spPr>
+                </pic:pic>
+              </a:graphicData>
+            </a:graphic>
+          </wp:inline>
+        </w:drawing>
+      </w:r>
+    </w:p>
+    <w:p>
+      <w:r>
+        <w:br w:type="page"/>
+      </w:r>
+    </w:p>
+    <w:p>
+      <w:pPr>
+        <w:pStyle w:val="Kop1"/>
+      </w:pPr>
+      <w:r>
+        <w:t>[2024-06-24 15:12:53] Model prediction</w:t>
+      </w:r>
+    </w:p>
+    <w:p>
+      <w:r>
+        <w:t>Appliance: {'id': 6, 'name': 'microwave'}</w:t>
+      </w:r>
+    </w:p>
+    <w:p>
+      <w:r>
+        <w:t>Chosen datetime: 2011-04-18 12:59:48</w:t>
+      </w:r>
+    </w:p>
+    <w:p>
+      <w:r>
+        <w:t>inputs: power_usage, hour, weekday</w:t>
+      </w:r>
+    </w:p>
+    <w:p>
+      <w:r>
+        <w:t>input_size: 3</w:t>
+      </w:r>
+    </w:p>
+    <w:p>
+      <w:r>
+        <w:t>hidden_size: [32, 128, 64, 128]</w:t>
+      </w:r>
+    </w:p>
+    <w:p>
+      <w:r>
+        <w:t>learning_rate: 0.0005</w:t>
+      </w:r>
+    </w:p>
+    <w:p>
+      <w:r>
+        <w:t>neural_network: DeepBinaryClassifier</w:t>
+      </w:r>
+    </w:p>
+    <w:p>
+      <w:r>
+        <w:t>function: Sigmoid</w:t>
+      </w:r>
+    </w:p>
+    <w:p>
+      <w:r>
+        <w:t>test_size: 0.3</w:t>
+      </w:r>
+    </w:p>
+    <w:p>
+      <w:r>
+        <w:t>random_state: 23</w:t>
+      </w:r>
+    </w:p>
+    <w:p>
+      <w:r>
+        <w:t>accuracy: 0.5064312815666199</w:t>
+      </w:r>
+    </w:p>
+    <w:p>
+      <w:r>
+        <w:t>epochs: 100</w:t>
+      </w:r>
+    </w:p>
+    <w:p>
+      <w:r>
+        <w:drawing>
+          <wp:inline xmlns:a="http://schemas.openxmlformats.org/drawingml/2006/main" xmlns:pic="http://schemas.openxmlformats.org/drawingml/2006/picture">
+            <wp:extent cx="5486400" cy="2743200"/>
+            <wp:docPr id="6" name="Picture 6"/>
+            <wp:cNvGraphicFramePr>
+              <a:graphicFrameLocks noChangeAspect="1"/>
+            </wp:cNvGraphicFramePr>
+            <a:graphic>
+              <a:graphicData uri="http://schemas.openxmlformats.org/drawingml/2006/picture">
+                <pic:pic>
+                  <pic:nvPicPr>
+                    <pic:cNvPr id="0" name="20240624151253_microwave.png"/>
+                    <pic:cNvPicPr/>
+                  </pic:nvPicPr>
+                  <pic:blipFill>
+                    <a:blip r:embed="rId13"/>
+                    <a:stretch>
+                      <a:fillRect/>
+                    </a:stretch>
+                  </pic:blipFill>
+                  <pic:spPr>
+                    <a:xfrm>
+                      <a:off x="0" y="0"/>
+                      <a:ext cx="5486400" cy="2743200"/>
+                    </a:xfrm>
+                    <a:prstGeom prst="rect"/>
+                  </pic:spPr>
+                </pic:pic>
+              </a:graphicData>
+            </a:graphic>
+          </wp:inline>
+        </w:drawing>
+      </w:r>
+    </w:p>
+    <w:p>
+      <w:r>
+        <w:br w:type="page"/>
+      </w:r>
+    </w:p>
+    <w:p>
+      <w:pPr>
+        <w:pStyle w:val="Kop1"/>
+      </w:pPr>
+      <w:r>
+        <w:t>[2024-06-24 15:24:46] Model prediction</w:t>
+      </w:r>
+    </w:p>
+    <w:p>
+      <w:r>
+        <w:t>Appliance: {'id': 6, 'name': 'microwave'}</w:t>
+      </w:r>
+    </w:p>
+    <w:p>
+      <w:r>
+        <w:t>Chosen datetime: 2011-04-18 12:59:48</w:t>
+      </w:r>
+    </w:p>
+    <w:p>
+      <w:r>
+        <w:t>inputs: power_usage, hour, weekday</w:t>
+      </w:r>
+    </w:p>
+    <w:p>
+      <w:r>
+        <w:t>input_size: 3</w:t>
+      </w:r>
+    </w:p>
+    <w:p>
+      <w:r>
+        <w:t>hidden_size: [64, 128, 128]</w:t>
+      </w:r>
+    </w:p>
+    <w:p>
+      <w:r>
+        <w:t>learning_rate: 0.0005</w:t>
+      </w:r>
+    </w:p>
+    <w:p>
+      <w:r>
+        <w:t>neural_network: DeepBinaryClassifier</w:t>
+      </w:r>
+    </w:p>
+    <w:p>
+      <w:r>
+        <w:t>function: Sigmoid</w:t>
+      </w:r>
+    </w:p>
+    <w:p>
+      <w:r>
+        <w:t>test_size: 0.15</w:t>
+      </w:r>
+    </w:p>
+    <w:p>
+      <w:r>
+        <w:t>random_state: 50</w:t>
+      </w:r>
+    </w:p>
+    <w:p>
+      <w:r>
+        <w:t>accuracy: 0.7042233943939209</w:t>
+      </w:r>
+    </w:p>
+    <w:p>
+      <w:r>
+        <w:t>epochs: 100</w:t>
+      </w:r>
+    </w:p>
+    <w:p>
+      <w:r>
+        <w:drawing>
+          <wp:inline xmlns:a="http://schemas.openxmlformats.org/drawingml/2006/main" xmlns:pic="http://schemas.openxmlformats.org/drawingml/2006/picture">
+            <wp:extent cx="5486400" cy="2743200"/>
+            <wp:docPr id="7" name="Picture 7"/>
+            <wp:cNvGraphicFramePr>
+              <a:graphicFrameLocks noChangeAspect="1"/>
+            </wp:cNvGraphicFramePr>
+            <a:graphic>
+              <a:graphicData uri="http://schemas.openxmlformats.org/drawingml/2006/picture">
+                <pic:pic>
+                  <pic:nvPicPr>
+                    <pic:cNvPr id="0" name="20240624152446_microwave.png"/>
+                    <pic:cNvPicPr/>
+                  </pic:nvPicPr>
+                  <pic:blipFill>
+                    <a:blip r:embed="rId14"/>
+                    <a:stretch>
+                      <a:fillRect/>
+                    </a:stretch>
+                  </pic:blipFill>
+                  <pic:spPr>
+                    <a:xfrm>
+                      <a:off x="0" y="0"/>
+                      <a:ext cx="5486400" cy="2743200"/>
+                    </a:xfrm>
+                    <a:prstGeom prst="rect"/>
+                  </pic:spPr>
+                </pic:pic>
+              </a:graphicData>
+            </a:graphic>
+          </wp:inline>
+        </w:drawing>
+      </w:r>
+    </w:p>
+    <w:p>
+      <w:r>
+        <w:br w:type="page"/>
+      </w:r>
+    </w:p>
+    <w:p>
+      <w:pPr>
+        <w:pStyle w:val="Kop1"/>
+      </w:pPr>
+      <w:r>
+        <w:t>[2024-06-24 15:41:53] Model prediction</w:t>
+      </w:r>
+    </w:p>
+    <w:p>
+      <w:r>
+        <w:t>Appliance: {'id': 6, 'name': 'microwave'}</w:t>
+      </w:r>
+    </w:p>
+    <w:p>
+      <w:r>
+        <w:t>Chosen datetime: 2011-04-18 12:59:48</w:t>
+      </w:r>
+    </w:p>
+    <w:p>
+      <w:r>
+        <w:t>inputs: power_usage, hour, weekday</w:t>
+      </w:r>
+    </w:p>
+    <w:p>
+      <w:r>
+        <w:t>input_size: 3</w:t>
+      </w:r>
+    </w:p>
+    <w:p>
+      <w:r>
+        <w:t>hidden_size: [64, 128, 128]</w:t>
+      </w:r>
+    </w:p>
+    <w:p>
+      <w:r>
+        <w:t>learning_rate: 0.001</w:t>
+      </w:r>
+    </w:p>
+    <w:p>
+      <w:r>
+        <w:t>neural_network: DeepBinaryClassifier</w:t>
+      </w:r>
+    </w:p>
+    <w:p>
+      <w:r>
+        <w:t>function: Sigmoid</w:t>
+      </w:r>
+    </w:p>
+    <w:p>
+      <w:r>
+        <w:t>test_size: 0.15</w:t>
+      </w:r>
+    </w:p>
+    <w:p>
+      <w:r>
+        <w:t>random_state: 42</w:t>
+      </w:r>
+    </w:p>
+    <w:p>
+      <w:r>
+        <w:t>accuracy: 0.6784722208976746</w:t>
+      </w:r>
+    </w:p>
+    <w:p>
+      <w:r>
+        <w:t>epochs: 100</w:t>
+      </w:r>
+    </w:p>
+    <w:p>
+      <w:r>
+        <w:drawing>
+          <wp:inline xmlns:a="http://schemas.openxmlformats.org/drawingml/2006/main" xmlns:pic="http://schemas.openxmlformats.org/drawingml/2006/picture">
+            <wp:extent cx="5486400" cy="2743200"/>
+            <wp:docPr id="8" name="Picture 8"/>
+            <wp:cNvGraphicFramePr>
+              <a:graphicFrameLocks noChangeAspect="1"/>
+            </wp:cNvGraphicFramePr>
+            <a:graphic>
+              <a:graphicData uri="http://schemas.openxmlformats.org/drawingml/2006/picture">
+                <pic:pic>
+                  <pic:nvPicPr>
+                    <pic:cNvPr id="0" name="20240624154152_microwave.png"/>
+                    <pic:cNvPicPr/>
+                  </pic:nvPicPr>
+                  <pic:blipFill>
+                    <a:blip r:embed="rId15"/>
+                    <a:stretch>
+                      <a:fillRect/>
+                    </a:stretch>
+                  </pic:blipFill>
+                  <pic:spPr>
+                    <a:xfrm>
+                      <a:off x="0" y="0"/>
+                      <a:ext cx="5486400" cy="2743200"/>
+                    </a:xfrm>
+                    <a:prstGeom prst="rect"/>
+                  </pic:spPr>
+                </pic:pic>
+              </a:graphicData>
+            </a:graphic>
+          </wp:inline>
+        </w:drawing>
+      </w:r>
+    </w:p>
+    <w:p>
+      <w:r>
+        <w:br w:type="page"/>
+      </w:r>
+    </w:p>
+    <w:p>
+      <w:pPr>
+        <w:pStyle w:val="Kop1"/>
+      </w:pPr>
+      <w:r>
+        <w:t>[2024-06-24 16:01:56] Model prediction</w:t>
+      </w:r>
+    </w:p>
+    <w:p>
+      <w:r>
+        <w:t>Appliance: {'id': 6, 'name': 'microwave'}</w:t>
+      </w:r>
+    </w:p>
+    <w:p>
+      <w:r>
+        <w:t>Chosen datetime: 2011-04-18 12:59:48</w:t>
+      </w:r>
+    </w:p>
+    <w:p>
+      <w:r>
+        <w:t>inputs: power_usage, hour, weekday</w:t>
+      </w:r>
+    </w:p>
+    <w:p>
+      <w:r>
+        <w:t>input_size: 3</w:t>
+      </w:r>
+    </w:p>
+    <w:p>
+      <w:r>
+        <w:t>hidden_size: [64, 128, 128]</w:t>
+      </w:r>
+    </w:p>
+    <w:p>
+      <w:r>
+        <w:t>learning_rate: 0.001</w:t>
+      </w:r>
+    </w:p>
+    <w:p>
+      <w:r>
+        <w:t>neural_network: DeepBinaryClassifier</w:t>
+      </w:r>
+    </w:p>
+    <w:p>
+      <w:r>
+        <w:t>function: Sigmoid</w:t>
+      </w:r>
+    </w:p>
+    <w:p>
+      <w:r>
+        <w:t>test_size: 0.2</w:t>
+      </w:r>
+    </w:p>
+    <w:p>
+      <w:r>
+        <w:t>random_state: 42</w:t>
+      </w:r>
+    </w:p>
+    <w:p>
+      <w:r>
+        <w:t>accuracy: 0.7010364532470703</w:t>
+      </w:r>
+    </w:p>
+    <w:p>
+      <w:r>
+        <w:t>epochs: 100</w:t>
+      </w:r>
+    </w:p>
+    <w:p>
+      <w:r>
+        <w:drawing>
+          <wp:inline xmlns:a="http://schemas.openxmlformats.org/drawingml/2006/main" xmlns:pic="http://schemas.openxmlformats.org/drawingml/2006/picture">
+            <wp:extent cx="5486400" cy="2743200"/>
+            <wp:docPr id="9" name="Picture 9"/>
+            <wp:cNvGraphicFramePr>
+              <a:graphicFrameLocks noChangeAspect="1"/>
+            </wp:cNvGraphicFramePr>
+            <a:graphic>
+              <a:graphicData uri="http://schemas.openxmlformats.org/drawingml/2006/picture">
+                <pic:pic>
+                  <pic:nvPicPr>
+                    <pic:cNvPr id="0" name="20240624160156_microwave.png"/>
+                    <pic:cNvPicPr/>
+                  </pic:nvPicPr>
+                  <pic:blipFill>
+                    <a:blip r:embed="rId16"/>
+                    <a:stretch>
+                      <a:fillRect/>
+                    </a:stretch>
+                  </pic:blipFill>
+                  <pic:spPr>
+                    <a:xfrm>
+                      <a:off x="0" y="0"/>
+                      <a:ext cx="5486400" cy="2743200"/>
+                    </a:xfrm>
+                    <a:prstGeom prst="rect"/>
+                  </pic:spPr>
+                </pic:pic>
+              </a:graphicData>
+            </a:graphic>
+          </wp:inline>
+        </w:drawing>
+      </w:r>
+    </w:p>
+    <w:p>
+      <w:r>
+        <w:br w:type="page"/>
+      </w:r>
+    </w:p>
+    <w:p>
+      <w:pPr>
+        <w:pStyle w:val="Kop1"/>
+      </w:pPr>
+      <w:r>
+        <w:t>[2024-06-24 16:33:31] Model prediction</w:t>
+      </w:r>
+    </w:p>
+    <w:p>
+      <w:r>
+        <w:t>Appliance: {'id': 6, 'name': 'microwave'}</w:t>
+      </w:r>
+    </w:p>
+    <w:p>
+      <w:r>
+        <w:t>Chosen datetime: 2011-04-18 12:59:48</w:t>
+      </w:r>
+    </w:p>
+    <w:p>
+      <w:r>
+        <w:t>inputs: power_usage, hour, weekday</w:t>
+      </w:r>
+    </w:p>
+    <w:p>
+      <w:r>
+        <w:t>input_size: 3</w:t>
+      </w:r>
+    </w:p>
+    <w:p>
+      <w:r>
+        <w:t>hidden_size: [128, 128, 256, 256]</w:t>
+      </w:r>
+    </w:p>
+    <w:p>
+      <w:r>
+        <w:t>learning_rate: 0.001</w:t>
+      </w:r>
+    </w:p>
+    <w:p>
+      <w:r>
+        <w:t>neural_network: DeepBinaryClassifier</w:t>
+      </w:r>
+    </w:p>
+    <w:p>
+      <w:r>
+        <w:t>function: Sigmoid</w:t>
+      </w:r>
+    </w:p>
+    <w:p>
+      <w:r>
+        <w:t>test_size: 0.2</w:t>
+      </w:r>
+    </w:p>
+    <w:p>
+      <w:r>
+        <w:t>random_state: 42</w:t>
+      </w:r>
+    </w:p>
+    <w:p>
+      <w:r>
+        <w:t>accuracy: 0.5589025616645813</w:t>
+      </w:r>
+    </w:p>
+    <w:p>
+      <w:r>
+        <w:t>epochs: 100</w:t>
+      </w:r>
+    </w:p>
+    <w:p>
+      <w:r>
+        <w:drawing>
+          <wp:inline xmlns:a="http://schemas.openxmlformats.org/drawingml/2006/main" xmlns:pic="http://schemas.openxmlformats.org/drawingml/2006/picture">
+            <wp:extent cx="5486400" cy="2743200"/>
+            <wp:docPr id="10" name="Picture 10"/>
+            <wp:cNvGraphicFramePr>
+              <a:graphicFrameLocks noChangeAspect="1"/>
+            </wp:cNvGraphicFramePr>
+            <a:graphic>
+              <a:graphicData uri="http://schemas.openxmlformats.org/drawingml/2006/picture">
+                <pic:pic>
+                  <pic:nvPicPr>
+                    <pic:cNvPr id="0" name="20240624163330_microwave.png"/>
+                    <pic:cNvPicPr/>
+                  </pic:nvPicPr>
+                  <pic:blipFill>
+                    <a:blip r:embed="rId17"/>
+                    <a:stretch>
+                      <a:fillRect/>
+                    </a:stretch>
+                  </pic:blipFill>
+                  <pic:spPr>
+                    <a:xfrm>
+                      <a:off x="0" y="0"/>
+                      <a:ext cx="5486400" cy="2743200"/>
+                    </a:xfrm>
+                    <a:prstGeom prst="rect"/>
+                  </pic:spPr>
+                </pic:pic>
+              </a:graphicData>
+            </a:graphic>
+          </wp:inline>
+        </w:drawing>
+      </w:r>
+    </w:p>
+    <w:p>
+      <w:r>
+        <w:br w:type="page"/>
+      </w:r>
+    </w:p>
+    <w:p>
+      <w:pPr>
+        <w:pStyle w:val="Kop1"/>
+      </w:pPr>
+      <w:r>
+        <w:t>[2024-06-25 13:19:11] Model prediction</w:t>
+      </w:r>
+    </w:p>
+    <w:p>
+      <w:r>
+        <w:t>Appliance: {'id': 6, 'name': 'microwave'}</w:t>
+      </w:r>
+    </w:p>
+    <w:p>
+      <w:r>
+        <w:t>Chosen datetime: 2011-04-18 12:59:48</w:t>
+      </w:r>
+    </w:p>
+    <w:p>
+      <w:r>
+        <w:t>inputs: power_usage, hour, weekday</w:t>
+      </w:r>
+    </w:p>
+    <w:p>
+      <w:r>
+        <w:t>input_size: 3</w:t>
+      </w:r>
+    </w:p>
+    <w:p>
+      <w:r>
+        <w:t>hidden_size: [64, 128, 128]</w:t>
+      </w:r>
+    </w:p>
+    <w:p>
+      <w:r>
+        <w:t>learning_rate: 0.0002</w:t>
+      </w:r>
+    </w:p>
+    <w:p>
+      <w:r>
+        <w:t>neural_network: DeepBinaryClassifier</w:t>
+      </w:r>
+    </w:p>
+    <w:p>
+      <w:r>
+        <w:t>function: Sigmoid</w:t>
+      </w:r>
+    </w:p>
+    <w:p>
+      <w:r>
+        <w:t>test_size: 0.2</w:t>
+      </w:r>
+    </w:p>
+    <w:p>
+      <w:r>
+        <w:t>random_state: 42</w:t>
+      </w:r>
+    </w:p>
+    <w:p>
+      <w:r>
+        <w:t>accuracy: 0.589890718460083</w:t>
+      </w:r>
+    </w:p>
+    <w:p>
+      <w:r>
+        <w:t>epochs: 1000</w:t>
+      </w:r>
+    </w:p>
+    <w:p>
+      <w:r>
+        <w:drawing>
+          <wp:inline xmlns:a="http://schemas.openxmlformats.org/drawingml/2006/main" xmlns:pic="http://schemas.openxmlformats.org/drawingml/2006/picture">
+            <wp:extent cx="5486400" cy="2743200"/>
+            <wp:docPr id="11" name="Picture 11"/>
+            <wp:cNvGraphicFramePr>
+              <a:graphicFrameLocks noChangeAspect="1"/>
+            </wp:cNvGraphicFramePr>
+            <a:graphic>
+              <a:graphicData uri="http://schemas.openxmlformats.org/drawingml/2006/picture">
+                <pic:pic>
+                  <pic:nvPicPr>
+                    <pic:cNvPr id="0" name="20240625131910_microwave.png"/>
+                    <pic:cNvPicPr/>
+                  </pic:nvPicPr>
+                  <pic:blipFill>
+                    <a:blip r:embed="rId18"/>
+                    <a:stretch>
+                      <a:fillRect/>
+                    </a:stretch>
+                  </pic:blipFill>
+                  <pic:spPr>
+                    <a:xfrm>
+                      <a:off x="0" y="0"/>
+                      <a:ext cx="5486400" cy="2743200"/>
+                    </a:xfrm>
+                    <a:prstGeom prst="rect"/>
+                  </pic:spPr>
+                </pic:pic>
+              </a:graphicData>
+            </a:graphic>
+          </wp:inline>
+        </w:drawing>
+      </w:r>
+    </w:p>
+    <w:p>
+      <w:r>
+        <w:br w:type="page"/>
+      </w:r>
+    </w:p>
+    <w:p>
+      <w:pPr>
+        <w:pStyle w:val="Kop1"/>
+      </w:pPr>
+      <w:r>
+        <w:t>[2024-06-25 13:20:39] Model prediction</w:t>
+      </w:r>
+    </w:p>
+    <w:p>
+      <w:r>
+        <w:t>Appliance: {'id': 6, 'name': 'microwave'}</w:t>
+      </w:r>
+    </w:p>
+    <w:p>
+      <w:r>
+        <w:t>Chosen datetime: 2011-04-18 12:59:48</w:t>
+      </w:r>
+    </w:p>
+    <w:p>
+      <w:r>
+        <w:t>inputs: power_usage, hour, weekday</w:t>
+      </w:r>
+    </w:p>
+    <w:p>
+      <w:r>
+        <w:t>input_size: 3</w:t>
+      </w:r>
+    </w:p>
+    <w:p>
+      <w:r>
+        <w:t>hidden_size: [64, 128, 128]</w:t>
+      </w:r>
+    </w:p>
+    <w:p>
+      <w:r>
+        <w:t>learning_rate: 0.0009</w:t>
+      </w:r>
+    </w:p>
+    <w:p>
+      <w:r>
+        <w:t>neural_network: DeepBinaryClassifier</w:t>
+      </w:r>
+    </w:p>
+    <w:p>
+      <w:r>
+        <w:t>function: Sigmoid</w:t>
+      </w:r>
+    </w:p>
+    <w:p>
+      <w:r>
+        <w:t>test_size: 0.2</w:t>
+      </w:r>
+    </w:p>
+    <w:p>
+      <w:r>
+        <w:t>random_state: 42</w:t>
+      </w:r>
+    </w:p>
+    <w:p>
+      <w:r>
+        <w:t>accuracy: 0.6960543990135193</w:t>
+      </w:r>
+    </w:p>
+    <w:p>
+      <w:r>
+        <w:t>epochs: 100</w:t>
+      </w:r>
+    </w:p>
+    <w:p>
+      <w:r>
+        <w:drawing>
+          <wp:inline xmlns:a="http://schemas.openxmlformats.org/drawingml/2006/main" xmlns:pic="http://schemas.openxmlformats.org/drawingml/2006/picture">
+            <wp:extent cx="5486400" cy="2743200"/>
+            <wp:docPr id="12" name="Picture 12"/>
+            <wp:cNvGraphicFramePr>
+              <a:graphicFrameLocks noChangeAspect="1"/>
+            </wp:cNvGraphicFramePr>
+            <a:graphic>
+              <a:graphicData uri="http://schemas.openxmlformats.org/drawingml/2006/picture">
+                <pic:pic>
+                  <pic:nvPicPr>
+                    <pic:cNvPr id="0" name="20240625132039_microwave.png"/>
+                    <pic:cNvPicPr/>
+                  </pic:nvPicPr>
+                  <pic:blipFill>
+                    <a:blip r:embed="rId19"/>
+                    <a:stretch>
+                      <a:fillRect/>
+                    </a:stretch>
+                  </pic:blipFill>
+                  <pic:spPr>
+                    <a:xfrm>
+                      <a:off x="0" y="0"/>
+                      <a:ext cx="5486400" cy="2743200"/>
+                    </a:xfrm>
+                    <a:prstGeom prst="rect"/>
+                  </pic:spPr>
+                </pic:pic>
+              </a:graphicData>
+            </a:graphic>
+          </wp:inline>
+        </w:drawing>
+      </w:r>
+    </w:p>
+    <w:p>
+      <w:r>
+        <w:br w:type="page"/>
+      </w:r>
+    </w:p>
+    <w:p>
+      <w:pPr>
+        <w:pStyle w:val="Kop1"/>
+      </w:pPr>
+      <w:r>
+        <w:t>[2024-06-25 13:22:20] Model prediction</w:t>
+      </w:r>
+    </w:p>
+    <w:p>
+      <w:r>
+        <w:t>Appliance: {'id': 2, 'name': 'dishwaser'}</w:t>
+      </w:r>
+    </w:p>
+    <w:p>
+      <w:r>
+        <w:t>Chosen datetime: 2011-04-22 20:22:00</w:t>
+      </w:r>
+    </w:p>
+    <w:p>
+      <w:r>
+        <w:t>inputs: power_usage, hour, weekday</w:t>
+      </w:r>
+    </w:p>
+    <w:p>
+      <w:r>
+        <w:t>input_size: 3</w:t>
+      </w:r>
+    </w:p>
+    <w:p>
+      <w:r>
+        <w:t>hidden_size: [64, 128, 128]</w:t>
+      </w:r>
+    </w:p>
+    <w:p>
+      <w:r>
+        <w:t>learning_rate: 0.0009</w:t>
+      </w:r>
+    </w:p>
+    <w:p>
+      <w:r>
+        <w:t>neural_network: DeepBinaryClassifier</w:t>
+      </w:r>
+    </w:p>
+    <w:p>
+      <w:r>
+        <w:t>function: Sigmoid</w:t>
+      </w:r>
+    </w:p>
+    <w:p>
+      <w:r>
+        <w:t>test_size: 0.2</w:t>
+      </w:r>
+    </w:p>
+    <w:p>
+      <w:r>
+        <w:t>random_state: 42</w:t>
+      </w:r>
+    </w:p>
+    <w:p>
+      <w:r>
+        <w:t>accuracy: 0.9254475235939026</w:t>
+      </w:r>
+    </w:p>
+    <w:p>
+      <w:r>
+        <w:t>epochs: 100</w:t>
+      </w:r>
+    </w:p>
+    <w:p>
+      <w:r>
+        <w:drawing>
+          <wp:inline xmlns:a="http://schemas.openxmlformats.org/drawingml/2006/main" xmlns:pic="http://schemas.openxmlformats.org/drawingml/2006/picture">
+            <wp:extent cx="5486400" cy="2743200"/>
+            <wp:docPr id="13" name="Picture 13"/>
+            <wp:cNvGraphicFramePr>
+              <a:graphicFrameLocks noChangeAspect="1"/>
+            </wp:cNvGraphicFramePr>
+            <a:graphic>
+              <a:graphicData uri="http://schemas.openxmlformats.org/drawingml/2006/picture">
+                <pic:pic>
+                  <pic:nvPicPr>
+                    <pic:cNvPr id="0" name="20240625132219_dishwaser.png"/>
+                    <pic:cNvPicPr/>
+                  </pic:nvPicPr>
+                  <pic:blipFill>
+                    <a:blip r:embed="rId20"/>
+                    <a:stretch>
+                      <a:fillRect/>
+                    </a:stretch>
+                  </pic:blipFill>
+                  <pic:spPr>
+                    <a:xfrm>
+                      <a:off x="0" y="0"/>
+                      <a:ext cx="5486400" cy="2743200"/>
+                    </a:xfrm>
+                    <a:prstGeom prst="rect"/>
+                  </pic:spPr>
+                </pic:pic>
+              </a:graphicData>
+            </a:graphic>
+          </wp:inline>
+        </w:drawing>
+      </w:r>
+    </w:p>
+    <w:p>
+      <w:r>
+        <w:br w:type="page"/>
+      </w:r>
+    </w:p>
+    <w:p>
+      <w:pPr>
+        <w:pStyle w:val="Kop1"/>
+      </w:pPr>
+      <w:r>
+        <w:t>[2024-06-25 13:29:27] Model prediction</w:t>
+      </w:r>
+    </w:p>
+    <w:p>
+      <w:r>
+        <w:t>Appliance: {'id': 6, 'name': 'microwave'}</w:t>
+      </w:r>
+    </w:p>
+    <w:p>
+      <w:r>
+        <w:t>Chosen datetime: 2011-04-18 12:59:48</w:t>
+      </w:r>
+    </w:p>
+    <w:p>
+      <w:r>
+        <w:t>inputs: power_usage, hour, weekday</w:t>
+      </w:r>
+    </w:p>
+    <w:p>
+      <w:r>
+        <w:t>input_size: 3</w:t>
+      </w:r>
+    </w:p>
+    <w:p>
+      <w:r>
+        <w:t>hidden_size: [64, 128]</w:t>
+      </w:r>
+    </w:p>
+    <w:p>
+      <w:r>
+        <w:t>learning_rate: 0.0009</w:t>
+      </w:r>
+    </w:p>
+    <w:p>
+      <w:r>
+        <w:t>neural_network: DeepBinaryClassifier</w:t>
+      </w:r>
+    </w:p>
+    <w:p>
+      <w:r>
+        <w:t>function: Sigmoid</w:t>
+      </w:r>
+    </w:p>
+    <w:p>
+      <w:r>
+        <w:t>test_size: 0.2</w:t>
+      </w:r>
+    </w:p>
+    <w:p>
+      <w:r>
+        <w:t>random_state: 42</w:t>
+      </w:r>
+    </w:p>
+    <w:p>
+      <w:r>
+        <w:t>accuracy: 0.7557942867279053</w:t>
+      </w:r>
+    </w:p>
+    <w:p>
+      <w:r>
+        <w:t>epochs: 100</w:t>
+      </w:r>
+    </w:p>
+    <w:p>
+      <w:r>
+        <w:drawing>
+          <wp:inline xmlns:a="http://schemas.openxmlformats.org/drawingml/2006/main" xmlns:pic="http://schemas.openxmlformats.org/drawingml/2006/picture">
+            <wp:extent cx="5486400" cy="2743200"/>
+            <wp:docPr id="14" name="Picture 14"/>
+            <wp:cNvGraphicFramePr>
+              <a:graphicFrameLocks noChangeAspect="1"/>
+            </wp:cNvGraphicFramePr>
+            <a:graphic>
+              <a:graphicData uri="http://schemas.openxmlformats.org/drawingml/2006/picture">
+                <pic:pic>
+                  <pic:nvPicPr>
+                    <pic:cNvPr id="0" name="20240625132927_microwave.png"/>
+                    <pic:cNvPicPr/>
+                  </pic:nvPicPr>
+                  <pic:blipFill>
+                    <a:blip r:embed="rId21"/>
+                    <a:stretch>
+                      <a:fillRect/>
+                    </a:stretch>
+                  </pic:blipFill>
+                  <pic:spPr>
+                    <a:xfrm>
+                      <a:off x="0" y="0"/>
+                      <a:ext cx="5486400" cy="2743200"/>
+                    </a:xfrm>
+                    <a:prstGeom prst="rect"/>
+                  </pic:spPr>
+                </pic:pic>
+              </a:graphicData>
+            </a:graphic>
+          </wp:inline>
+        </w:drawing>
+      </w:r>
+    </w:p>
+    <w:p>
+      <w:r>
+        <w:br w:type="page"/>
+      </w:r>
+    </w:p>
+    <w:p>
+      <w:pPr>
+        <w:pStyle w:val="Kop1"/>
+      </w:pPr>
+      <w:r>
+        <w:t>[2024-06-25 13:30:54] Model prediction</w:t>
+      </w:r>
+    </w:p>
+    <w:p>
+      <w:r>
+        <w:t>Appliance: {'id': 6, 'name': 'microwave'}</w:t>
+      </w:r>
+    </w:p>
+    <w:p>
+      <w:r>
+        <w:t>Chosen datetime: 2011-04-18 12:59:48</w:t>
+      </w:r>
+    </w:p>
+    <w:p>
+      <w:r>
+        <w:t>inputs: power_usage, hour, weekday</w:t>
+      </w:r>
+    </w:p>
+    <w:p>
+      <w:r>
+        <w:t>input_size: 3</w:t>
+      </w:r>
+    </w:p>
+    <w:p>
+      <w:r>
+        <w:t>hidden_size: [64, 128]</w:t>
+      </w:r>
+    </w:p>
+    <w:p>
+      <w:r>
+        <w:t>learning_rate: 0.002</w:t>
+      </w:r>
+    </w:p>
+    <w:p>
+      <w:r>
+        <w:t>neural_network: DeepBinaryClassifier</w:t>
+      </w:r>
+    </w:p>
+    <w:p>
+      <w:r>
+        <w:t>function: Sigmoid</w:t>
+      </w:r>
+    </w:p>
+    <w:p>
+      <w:r>
+        <w:t>test_size: 0.2</w:t>
+      </w:r>
+    </w:p>
+    <w:p>
+      <w:r>
+        <w:t>random_state: 42</w:t>
+      </w:r>
+    </w:p>
+    <w:p>
+      <w:r>
+        <w:t>accuracy: 0.7656553983688354</w:t>
+      </w:r>
+    </w:p>
+    <w:p>
+      <w:r>
+        <w:t>epochs: 100</w:t>
+      </w:r>
+    </w:p>
+    <w:p>
+      <w:r>
+        <w:drawing>
+          <wp:inline xmlns:a="http://schemas.openxmlformats.org/drawingml/2006/main" xmlns:pic="http://schemas.openxmlformats.org/drawingml/2006/picture">
+            <wp:extent cx="5486400" cy="2743200"/>
+            <wp:docPr id="15" name="Picture 15"/>
+            <wp:cNvGraphicFramePr>
+              <a:graphicFrameLocks noChangeAspect="1"/>
+            </wp:cNvGraphicFramePr>
+            <a:graphic>
+              <a:graphicData uri="http://schemas.openxmlformats.org/drawingml/2006/picture">
+                <pic:pic>
+                  <pic:nvPicPr>
+                    <pic:cNvPr id="0" name="20240625133053_microwave.png"/>
+                    <pic:cNvPicPr/>
+                  </pic:nvPicPr>
+                  <pic:blipFill>
+                    <a:blip r:embed="rId22"/>
+                    <a:stretch>
+                      <a:fillRect/>
+                    </a:stretch>
+                  </pic:blipFill>
+                  <pic:spPr>
+                    <a:xfrm>
+                      <a:off x="0" y="0"/>
+                      <a:ext cx="5486400" cy="2743200"/>
+                    </a:xfrm>
+                    <a:prstGeom prst="rect"/>
+                  </pic:spPr>
+                </pic:pic>
+              </a:graphicData>
+            </a:graphic>
+          </wp:inline>
+        </w:drawing>
+      </w:r>
+    </w:p>
+    <w:p>
+      <w:r>
+        <w:br w:type="page"/>
+      </w:r>
+    </w:p>
+    <w:p>
+      <w:pPr>
+        <w:pStyle w:val="Kop1"/>
+      </w:pPr>
+      <w:r>
+        <w:t>[2024-06-25 13:37:26] Model prediction</w:t>
+      </w:r>
+    </w:p>
+    <w:p>
+      <w:r>
+        <w:t>Appliance: {'id': 6, 'name': 'microwave'}</w:t>
+      </w:r>
+    </w:p>
+    <w:p>
+      <w:r>
+        <w:t>Chosen datetime: 2011-04-18 12:59:48</w:t>
+      </w:r>
+    </w:p>
+    <w:p>
+      <w:r>
+        <w:t>inputs: power_usage, hour, weekday</w:t>
+      </w:r>
+    </w:p>
+    <w:p>
+      <w:r>
+        <w:t>input_size: 3</w:t>
+      </w:r>
+    </w:p>
+    <w:p>
+      <w:r>
+        <w:t>hidden_size: [64, 128]</w:t>
+      </w:r>
+    </w:p>
+    <w:p>
+      <w:r>
+        <w:t>learning_rate: 0.001</w:t>
+      </w:r>
+    </w:p>
+    <w:p>
+      <w:r>
+        <w:t>neural_network: DeepBinaryClassifier</w:t>
+      </w:r>
+    </w:p>
+    <w:p>
+      <w:r>
+        <w:t>function: Sigmoid</w:t>
+      </w:r>
+    </w:p>
+    <w:p>
+      <w:r>
+        <w:t>test_size: 0.2</w:t>
+      </w:r>
+    </w:p>
+    <w:p>
+      <w:r>
+        <w:t>random_state: 42</w:t>
+      </w:r>
+    </w:p>
+    <w:p>
+      <w:r>
+        <w:t>accuracy: 0.7278826236724854</w:t>
+      </w:r>
+    </w:p>
+    <w:p>
+      <w:r>
+        <w:t>epochs: 1000</w:t>
+      </w:r>
+    </w:p>
+    <w:p>
+      <w:r>
+        <w:drawing>
+          <wp:inline xmlns:a="http://schemas.openxmlformats.org/drawingml/2006/main" xmlns:pic="http://schemas.openxmlformats.org/drawingml/2006/picture">
+            <wp:extent cx="5486400" cy="2743200"/>
+            <wp:docPr id="16" name="Picture 16"/>
+            <wp:cNvGraphicFramePr>
+              <a:graphicFrameLocks noChangeAspect="1"/>
+            </wp:cNvGraphicFramePr>
+            <a:graphic>
+              <a:graphicData uri="http://schemas.openxmlformats.org/drawingml/2006/picture">
+                <pic:pic>
+                  <pic:nvPicPr>
+                    <pic:cNvPr id="0" name="20240625133726_microwave.png"/>
+                    <pic:cNvPicPr/>
+                  </pic:nvPicPr>
+                  <pic:blipFill>
+                    <a:blip r:embed="rId23"/>
+                    <a:stretch>
+                      <a:fillRect/>
+                    </a:stretch>
+                  </pic:blipFill>
+                  <pic:spPr>
+                    <a:xfrm>
+                      <a:off x="0" y="0"/>
+                      <a:ext cx="5486400" cy="2743200"/>
+                    </a:xfrm>
+                    <a:prstGeom prst="rect"/>
+                  </pic:spPr>
+                </pic:pic>
+              </a:graphicData>
+            </a:graphic>
+          </wp:inline>
+        </w:drawing>
+      </w:r>
+    </w:p>
+    <w:p>
+      <w:r>
+        <w:br w:type="page"/>
+      </w:r>
+    </w:p>
+    <w:p>
+      <w:pPr>
+        <w:pStyle w:val="Kop1"/>
+      </w:pPr>
+      <w:r>
+        <w:t>[2024-06-25 13:39:52] Model prediction</w:t>
+      </w:r>
+    </w:p>
+    <w:p>
+      <w:r>
+        <w:t>Appliance: {'id': 8, 'name': 'refrigerator'}</w:t>
+      </w:r>
+    </w:p>
+    <w:p>
+      <w:r>
+        <w:t>Chosen datetime: 2011-05-27 17:32:45</w:t>
+      </w:r>
+    </w:p>
+    <w:p>
+      <w:r>
+        <w:t>inputs: power_usage, hour, weekday</w:t>
+      </w:r>
+    </w:p>
+    <w:p>
+      <w:r>
+        <w:t>input_size: 3</w:t>
+      </w:r>
+    </w:p>
+    <w:p>
+      <w:r>
+        <w:t>hidden_size: [64, 128]</w:t>
+      </w:r>
+    </w:p>
+    <w:p>
+      <w:r>
+        <w:t>learning_rate: 0.001</w:t>
+      </w:r>
+    </w:p>
+    <w:p>
+      <w:r>
+        <w:t>neural_network: DeepBinaryClassifier</w:t>
+      </w:r>
+    </w:p>
+    <w:p>
+      <w:r>
+        <w:t>function: Sigmoid</w:t>
+      </w:r>
+    </w:p>
+    <w:p>
+      <w:r>
+        <w:t>test_size: 0.2</w:t>
+      </w:r>
+    </w:p>
+    <w:p>
+      <w:r>
+        <w:t>random_state: 42</w:t>
+      </w:r>
+    </w:p>
+    <w:p>
+      <w:r>
+        <w:t>accuracy: 0.3948265612125397</w:t>
+      </w:r>
+    </w:p>
+    <w:p>
+      <w:r>
+        <w:t>epochs: 1000</w:t>
+      </w:r>
+    </w:p>
+    <w:p>
+      <w:r>
+        <w:drawing>
+          <wp:inline xmlns:a="http://schemas.openxmlformats.org/drawingml/2006/main" xmlns:pic="http://schemas.openxmlformats.org/drawingml/2006/picture">
+            <wp:extent cx="5486400" cy="2743200"/>
+            <wp:docPr id="17" name="Picture 17"/>
+            <wp:cNvGraphicFramePr>
+              <a:graphicFrameLocks noChangeAspect="1"/>
+            </wp:cNvGraphicFramePr>
+            <a:graphic>
+              <a:graphicData uri="http://schemas.openxmlformats.org/drawingml/2006/picture">
+                <pic:pic>
+                  <pic:nvPicPr>
+                    <pic:cNvPr id="0" name="20240625133952_refrigerator.png"/>
+                    <pic:cNvPicPr/>
+                  </pic:nvPicPr>
+                  <pic:blipFill>
+                    <a:blip r:embed="rId24"/>
                     <a:stretch>
                       <a:fillRect/>
                     </a:stretch>

</xml_diff>